<commit_message>
LTE Views and LTE Process Complete
</commit_message>
<xml_diff>
--- a/backend/candmapi/Template_LTE_TEC_Report.docx
+++ b/backend/candmapi/Template_LTE_TEC_Report.docx
@@ -79,25 +79,25 @@
           <w:sz w:val="22"/>
           <w:szCs w:val="22"/>
         </w:rPr>
-        <w:t>{{</w:t>
-      </w:r>
-      <w:proofErr w:type="spellStart"/>
+        <w:t>{{ref_no}}</w:t>
+      </w:r>
       <w:r>
         <w:rPr>
           <w:b/>
           <w:sz w:val="22"/>
           <w:szCs w:val="22"/>
         </w:rPr>
-        <w:t>ref_no</w:t>
-      </w:r>
-      <w:proofErr w:type="spellEnd"/>
+        <w:tab/>
+        <w:t xml:space="preserve">           </w:t>
+      </w:r>
       <w:r>
         <w:rPr>
           <w:b/>
           <w:sz w:val="22"/>
           <w:szCs w:val="22"/>
         </w:rPr>
-        <w:t>}}</w:t>
+        <w:tab/>
+        <w:t xml:space="preserve"> </w:t>
       </w:r>
       <w:r>
         <w:rPr>
@@ -106,7 +106,6 @@
           <w:szCs w:val="22"/>
         </w:rPr>
         <w:tab/>
-        <w:t xml:space="preserve">           </w:t>
       </w:r>
       <w:r>
         <w:rPr>
@@ -115,7 +114,7 @@
           <w:szCs w:val="22"/>
         </w:rPr>
         <w:tab/>
-        <w:t xml:space="preserve"> </w:t>
+        <w:t xml:space="preserve">                      </w:t>
       </w:r>
       <w:r>
         <w:rPr>
@@ -123,7 +122,7 @@
           <w:sz w:val="22"/>
           <w:szCs w:val="22"/>
         </w:rPr>
-        <w:tab/>
+        <w:t xml:space="preserve">  </w:t>
       </w:r>
       <w:r>
         <w:rPr>
@@ -131,8 +130,7 @@
           <w:sz w:val="22"/>
           <w:szCs w:val="22"/>
         </w:rPr>
-        <w:tab/>
-        <w:t xml:space="preserve">                      </w:t>
+        <w:t xml:space="preserve">    Dt: </w:t>
       </w:r>
       <w:r>
         <w:rPr>
@@ -140,61 +138,7 @@
           <w:sz w:val="22"/>
           <w:szCs w:val="22"/>
         </w:rPr>
-        <w:t xml:space="preserve">  </w:t>
-      </w:r>
-      <w:r>
-        <w:rPr>
-          <w:b/>
-          <w:sz w:val="22"/>
-          <w:szCs w:val="22"/>
-        </w:rPr>
-        <w:t xml:space="preserve">    </w:t>
-      </w:r>
-      <w:proofErr w:type="spellStart"/>
-      <w:proofErr w:type="gramStart"/>
-      <w:r>
-        <w:rPr>
-          <w:b/>
-          <w:sz w:val="22"/>
-          <w:szCs w:val="22"/>
-        </w:rPr>
-        <w:t>Dt</w:t>
-      </w:r>
-      <w:proofErr w:type="spellEnd"/>
-      <w:proofErr w:type="gramEnd"/>
-      <w:r>
-        <w:rPr>
-          <w:b/>
-          <w:sz w:val="22"/>
-          <w:szCs w:val="22"/>
-        </w:rPr>
-        <w:t xml:space="preserve">: </w:t>
-      </w:r>
-      <w:r>
-        <w:rPr>
-          <w:b/>
-          <w:sz w:val="22"/>
-          <w:szCs w:val="22"/>
-        </w:rPr>
-        <w:t>{{</w:t>
-      </w:r>
-      <w:proofErr w:type="spellStart"/>
-      <w:r>
-        <w:rPr>
-          <w:b/>
-          <w:sz w:val="22"/>
-          <w:szCs w:val="22"/>
-        </w:rPr>
-        <w:t>tec_date</w:t>
-      </w:r>
-      <w:proofErr w:type="spellEnd"/>
-      <w:r>
-        <w:rPr>
-          <w:b/>
-          <w:sz w:val="22"/>
-          <w:szCs w:val="22"/>
-        </w:rPr>
-        <w:t>}}</w:t>
+        <w:t>{{tec_date}}</w:t>
       </w:r>
     </w:p>
     <w:p>
@@ -263,34 +207,15 @@
           <w:sz w:val="26"/>
           <w:szCs w:val="26"/>
         </w:rPr>
-        <w:t>{{subject}</w:t>
-      </w:r>
-      <w:proofErr w:type="gramStart"/>
-      <w:r>
-        <w:rPr>
-          <w:rFonts w:cs="Calibri"/>
+        <w:t>{{subject}}</w:t>
+      </w:r>
+      <w:r>
+        <w:rPr>
           <w:b/>
           <w:sz w:val="26"/>
           <w:szCs w:val="26"/>
         </w:rPr>
-        <w:t>}</w:t>
-      </w:r>
-      <w:r>
-        <w:rPr>
-          <w:b/>
-          <w:sz w:val="26"/>
-          <w:szCs w:val="26"/>
-        </w:rPr>
-        <w:t>–</w:t>
-      </w:r>
-      <w:proofErr w:type="gramEnd"/>
-      <w:r>
-        <w:rPr>
-          <w:b/>
-          <w:sz w:val="26"/>
-          <w:szCs w:val="26"/>
-        </w:rPr>
-        <w:t xml:space="preserve"> Committee Report.</w:t>
+        <w:t>– Committee Report.</w:t>
       </w:r>
     </w:p>
     <w:p>
@@ -757,29 +682,13 @@
         <w:t xml:space="preserve"> No: </w:t>
       </w:r>
       <w:r>
-        <w:t>{{</w:t>
-      </w:r>
-      <w:proofErr w:type="spellStart"/>
-      <w:r>
-        <w:t>ref_no</w:t>
-      </w:r>
-      <w:proofErr w:type="spellEnd"/>
-      <w:r>
-        <w:t>}}</w:t>
+        <w:t>{{ref_no}}</w:t>
       </w:r>
       <w:r>
         <w:t xml:space="preserve"> dated </w:t>
       </w:r>
       <w:r>
-        <w:t>{{</w:t>
-      </w:r>
-      <w:proofErr w:type="spellStart"/>
-      <w:r>
-        <w:t>proposal_approved_dt</w:t>
-      </w:r>
-      <w:proofErr w:type="spellEnd"/>
-      <w:r>
-        <w:t>}}</w:t>
+        <w:t>{{proposal_approved_dt}}</w:t>
       </w:r>
       <w:r>
         <w:t xml:space="preserve"> for </w:t>
@@ -805,96 +714,46 @@
         <w:t xml:space="preserve"> is</w:t>
       </w:r>
       <w:r>
-        <w:t xml:space="preserve"> </w:t>
-      </w:r>
-      <w:proofErr w:type="spellStart"/>
-      <w:r>
-        <w:t>Rs</w:t>
-      </w:r>
-      <w:proofErr w:type="spellEnd"/>
-      <w:r>
-        <w:t xml:space="preserve">. </w:t>
+        <w:t xml:space="preserve"> Rs. </w:t>
+      </w:r>
+      <w:r>
+        <w:t>{{estCost}}</w:t>
+      </w:r>
+      <w:r>
+        <w:t>/- (</w:t>
+      </w:r>
+      <w:r>
+        <w:t xml:space="preserve">Rupees </w:t>
+      </w:r>
+      <w:r>
+        <w:t>{{estCostWords}}</w:t>
+      </w:r>
+      <w:r>
+        <w:t xml:space="preserve"> Only</w:t>
+      </w:r>
+      <w:r>
+        <w:t xml:space="preserve">) </w:t>
+      </w:r>
+      <w:r>
+        <w:t>{{gstIncl}}</w:t>
+      </w:r>
+      <w:r>
+        <w:t xml:space="preserve">. As per approval of competent authority, LTE was sent to </w:t>
+      </w:r>
+      <w:r>
+        <w:t>{{no_of_vendors}}</w:t>
+      </w:r>
+      <w:r>
+        <w:t xml:space="preserve"> parties with bid opening on </w:t>
       </w:r>
       <w:r>
         <w:t>{{</w:t>
       </w:r>
-      <w:proofErr w:type="spellStart"/>
-      <w:r>
-        <w:t>estCost</w:t>
-      </w:r>
-      <w:proofErr w:type="spellEnd"/>
-      <w:r>
-        <w:t>}}</w:t>
-      </w:r>
-      <w:r>
-        <w:t>/- (</w:t>
-      </w:r>
-      <w:r>
-        <w:t xml:space="preserve">Rupees </w:t>
-      </w:r>
-      <w:r>
-        <w:t>{{</w:t>
-      </w:r>
-      <w:proofErr w:type="spellStart"/>
-      <w:r>
-        <w:t>estCostWords</w:t>
-      </w:r>
-      <w:proofErr w:type="spellEnd"/>
-      <w:r>
-        <w:t>}}</w:t>
-      </w:r>
-      <w:r>
-        <w:t xml:space="preserve"> </w:t>
-      </w:r>
-      <w:proofErr w:type="gramStart"/>
-      <w:r>
-        <w:t>Only</w:t>
-      </w:r>
-      <w:proofErr w:type="gramEnd"/>
-      <w:r>
-        <w:t xml:space="preserve">) </w:t>
-      </w:r>
-      <w:r>
-        <w:t>{{</w:t>
-      </w:r>
-      <w:proofErr w:type="spellStart"/>
-      <w:r>
-        <w:t>gstIncl</w:t>
-      </w:r>
-      <w:proofErr w:type="spellEnd"/>
-      <w:r>
-        <w:t>}}</w:t>
-      </w:r>
-      <w:r>
-        <w:t xml:space="preserve">. As per approval of competent authority, LTE was sent to </w:t>
-      </w:r>
-      <w:r>
-        <w:t>{{</w:t>
-      </w:r>
-      <w:proofErr w:type="spellStart"/>
-      <w:r>
-        <w:t>no_of_vendors</w:t>
-      </w:r>
-      <w:proofErr w:type="spellEnd"/>
-      <w:r>
-        <w:t>}}</w:t>
-      </w:r>
-      <w:r>
-        <w:t xml:space="preserve"> parties with bid opening on </w:t>
-      </w:r>
-      <w:r>
-        <w:t>{{</w:t>
-      </w:r>
-      <w:proofErr w:type="spellStart"/>
       <w:r>
         <w:t>first_</w:t>
       </w:r>
       <w:r>
-        <w:t>bod_date</w:t>
-      </w:r>
-      <w:proofErr w:type="spellEnd"/>
-      <w:r>
-        <w:t>}}</w:t>
+        <w:t>bod_date}}</w:t>
       </w:r>
       <w:r>
         <w:t xml:space="preserve"> @ 16:00 Hr</w:t>
@@ -977,29 +836,13 @@
         <w:t xml:space="preserve">, </w:t>
       </w:r>
       <w:r>
-        <w:t>{{</w:t>
-      </w:r>
-      <w:proofErr w:type="spellStart"/>
-      <w:r>
-        <w:t>indent_bod_mem.desg</w:t>
-      </w:r>
-      <w:proofErr w:type="spellEnd"/>
-      <w:r>
-        <w:t>}}</w:t>
+        <w:t>{{indent_bod_mem.desg}}</w:t>
       </w:r>
       <w:r>
         <w:t xml:space="preserve"> (</w:t>
       </w:r>
       <w:r>
-        <w:t>{{</w:t>
-      </w:r>
-      <w:proofErr w:type="spellStart"/>
-      <w:r>
-        <w:t>indent_dept</w:t>
-      </w:r>
-      <w:proofErr w:type="spellEnd"/>
-      <w:r>
-        <w:t>}}</w:t>
+        <w:t>{{indent_dept}}</w:t>
       </w:r>
       <w:r>
         <w:t>)</w:t>
@@ -1027,15 +870,7 @@
         <w:t xml:space="preserve">, </w:t>
       </w:r>
       <w:r>
-        <w:t>{{</w:t>
-      </w:r>
-      <w:proofErr w:type="spellStart"/>
-      <w:r>
-        <w:t>cnm_bod_mem.desg</w:t>
-      </w:r>
-      <w:proofErr w:type="spellEnd"/>
-      <w:r>
-        <w:t>}}</w:t>
+        <w:t>{{cnm_bod_mem.desg}}</w:t>
       </w:r>
       <w:r>
         <w:t xml:space="preserve"> (C&amp;M) </w:t>
@@ -1059,15 +894,7 @@
         <w:t xml:space="preserve">, </w:t>
       </w:r>
       <w:r>
-        <w:t>{{</w:t>
-      </w:r>
-      <w:proofErr w:type="spellStart"/>
-      <w:r>
-        <w:t>fna_bod_mem.desg</w:t>
-      </w:r>
-      <w:proofErr w:type="spellEnd"/>
-      <w:r>
-        <w:t>}}</w:t>
+        <w:t>{{fna_bod_mem.desg}}</w:t>
       </w:r>
       <w:r>
         <w:t xml:space="preserve"> (F&amp;A)</w:t>
@@ -1112,35 +939,19 @@
         <w:t>tec</w:t>
       </w:r>
       <w:r>
-        <w:t>_mem.name}}, {{</w:t>
-      </w:r>
-      <w:proofErr w:type="spellStart"/>
-      <w:r>
-        <w:t>indent_</w:t>
+        <w:t>_mem.name}}, {{indent_</w:t>
       </w:r>
       <w:r>
         <w:t>tec</w:t>
       </w:r>
       <w:r>
-        <w:t>_mem.desg</w:t>
-      </w:r>
-      <w:proofErr w:type="spellEnd"/>
-      <w:r>
-        <w:t>}}</w:t>
+        <w:t>_mem.desg}}</w:t>
       </w:r>
       <w:r>
         <w:t xml:space="preserve"> (</w:t>
       </w:r>
       <w:r>
-        <w:t>{{</w:t>
-      </w:r>
-      <w:proofErr w:type="spellStart"/>
-      <w:r>
-        <w:t>indent_dept</w:t>
-      </w:r>
-      <w:proofErr w:type="spellEnd"/>
-      <w:r>
-        <w:t>}}</w:t>
+        <w:t>{{indent_dept}}</w:t>
       </w:r>
       <w:r>
         <w:t>)</w:t>
@@ -1161,21 +972,13 @@
         <w:t>tec</w:t>
       </w:r>
       <w:r>
-        <w:t>_mem.name}}, {{</w:t>
-      </w:r>
-      <w:proofErr w:type="spellStart"/>
-      <w:r>
-        <w:t>cnm_</w:t>
+        <w:t>_mem.name}}, {{cnm_</w:t>
       </w:r>
       <w:r>
         <w:t>tec</w:t>
       </w:r>
       <w:r>
-        <w:t>_mem.desg</w:t>
-      </w:r>
-      <w:proofErr w:type="spellEnd"/>
-      <w:r>
-        <w:t xml:space="preserve">}} (C&amp;M) </w:t>
+        <w:t xml:space="preserve">_mem.desg}} (C&amp;M) </w:t>
       </w:r>
     </w:p>
     <w:p>
@@ -1196,21 +999,13 @@
         <w:t>tec</w:t>
       </w:r>
       <w:r>
-        <w:t>_mem.name}}, {{</w:t>
-      </w:r>
-      <w:proofErr w:type="spellStart"/>
-      <w:r>
-        <w:t>fna_</w:t>
+        <w:t>_mem.name}}, {{fna_</w:t>
       </w:r>
       <w:r>
         <w:t>tec</w:t>
       </w:r>
       <w:r>
-        <w:t>_mem.desg</w:t>
-      </w:r>
-      <w:proofErr w:type="spellEnd"/>
-      <w:r>
-        <w:t>}}</w:t>
+        <w:t>_mem.desg}}</w:t>
       </w:r>
       <w:r>
         <w:t xml:space="preserve"> (F&amp;A)</w:t>
@@ -1231,27 +1026,14 @@
         <w:jc w:val="both"/>
       </w:pPr>
       <w:r>
-        <w:t>{</w:t>
-      </w:r>
-      <w:proofErr w:type="gramStart"/>
-      <w:r>
-        <w:t>%</w:t>
+        <w:t>{%</w:t>
       </w:r>
       <w:r>
         <w:t xml:space="preserve"> </w:t>
       </w:r>
       <w:r>
-        <w:t xml:space="preserve"> if</w:t>
-      </w:r>
-      <w:proofErr w:type="gramEnd"/>
-      <w:r>
-        <w:t xml:space="preserve"> </w:t>
-      </w:r>
-      <w:proofErr w:type="spellStart"/>
-      <w:r>
-        <w:t>corrigenda_b</w:t>
-      </w:r>
-      <w:proofErr w:type="spellEnd"/>
+        <w:t xml:space="preserve"> if corrigenda_b</w:t>
+      </w:r>
       <w:r>
         <w:t>%}</w:t>
       </w:r>
@@ -1265,15 +1047,7 @@
         <w:jc w:val="both"/>
       </w:pPr>
       <w:r>
-        <w:t xml:space="preserve">After issuing </w:t>
-      </w:r>
-      <w:proofErr w:type="gramStart"/>
-      <w:r>
-        <w:t>NIT ,</w:t>
-      </w:r>
-      <w:proofErr w:type="gramEnd"/>
-      <w:r>
-        <w:t xml:space="preserve"> following Corrigenda are issued:-</w:t>
+        <w:t>After issuing NIT , following Corrigenda are issued:-</w:t>
       </w:r>
     </w:p>
     <w:p>
@@ -1427,15 +1201,7 @@
               <w:jc w:val="both"/>
             </w:pPr>
             <w:r>
-              <w:t>{%</w:t>
-            </w:r>
-            <w:proofErr w:type="spellStart"/>
-            <w:r>
-              <w:t>tr</w:t>
-            </w:r>
-            <w:proofErr w:type="spellEnd"/>
-            <w:r>
-              <w:t xml:space="preserve"> for corrigendum in corrigenda%}</w:t>
+              <w:t>{%tr for corrigendum in corrigenda%}</w:t>
             </w:r>
           </w:p>
         </w:tc>
@@ -1455,15 +1221,7 @@
               <w:jc w:val="both"/>
             </w:pPr>
             <w:r>
-              <w:t>{{</w:t>
-            </w:r>
-            <w:proofErr w:type="spellStart"/>
-            <w:r>
-              <w:t>corrigendum.title</w:t>
-            </w:r>
-            <w:proofErr w:type="spellEnd"/>
-            <w:r>
-              <w:t>}}</w:t>
+              <w:t>{{corrigendum.title}}</w:t>
             </w:r>
           </w:p>
         </w:tc>
@@ -1481,15 +1239,7 @@
               <w:jc w:val="both"/>
             </w:pPr>
             <w:r>
-              <w:t>{{</w:t>
-            </w:r>
-            <w:proofErr w:type="spellStart"/>
-            <w:r>
-              <w:t>corrigendum.issued_dt</w:t>
-            </w:r>
-            <w:proofErr w:type="spellEnd"/>
-            <w:r>
-              <w:t>}}</w:t>
+              <w:t>{{corrigendum.issued_dt}}</w:t>
             </w:r>
           </w:p>
         </w:tc>
@@ -1507,15 +1257,7 @@
               <w:jc w:val="center"/>
             </w:pPr>
             <w:r>
-              <w:t>{{</w:t>
-            </w:r>
-            <w:proofErr w:type="spellStart"/>
-            <w:r>
-              <w:t>corrigendum.description</w:t>
-            </w:r>
-            <w:proofErr w:type="spellEnd"/>
-            <w:r>
-              <w:t>}}</w:t>
+              <w:t>{{corrigendum.description}}</w:t>
             </w:r>
           </w:p>
         </w:tc>
@@ -1533,15 +1275,7 @@
               <w:jc w:val="both"/>
             </w:pPr>
             <w:r>
-              <w:t>{{</w:t>
-            </w:r>
-            <w:proofErr w:type="spellStart"/>
-            <w:r>
-              <w:t>corrigendum.reason</w:t>
-            </w:r>
-            <w:proofErr w:type="spellEnd"/>
-            <w:r>
-              <w:t>}}</w:t>
+              <w:t>{{corrigendum.reason}}</w:t>
             </w:r>
           </w:p>
         </w:tc>
@@ -1562,23 +1296,7 @@
               <w:jc w:val="both"/>
             </w:pPr>
             <w:r>
-              <w:t>{%</w:t>
-            </w:r>
-            <w:proofErr w:type="spellStart"/>
-            <w:r>
-              <w:t>tr</w:t>
-            </w:r>
-            <w:proofErr w:type="spellEnd"/>
-            <w:r>
-              <w:t xml:space="preserve"> </w:t>
-            </w:r>
-            <w:proofErr w:type="spellStart"/>
-            <w:r>
-              <w:t>endfor</w:t>
-            </w:r>
-            <w:proofErr w:type="spellEnd"/>
-            <w:r>
-              <w:t>%}</w:t>
+              <w:t>{%tr endfor%}</w:t>
             </w:r>
           </w:p>
         </w:tc>
@@ -1602,20 +1320,7 @@
         <w:jc w:val="both"/>
       </w:pPr>
       <w:r>
-        <w:t>{</w:t>
-      </w:r>
-      <w:proofErr w:type="gramStart"/>
-      <w:r>
-        <w:t xml:space="preserve">%  </w:t>
-      </w:r>
-      <w:proofErr w:type="spellStart"/>
-      <w:r>
-        <w:t>endif</w:t>
-      </w:r>
-      <w:proofErr w:type="spellEnd"/>
-      <w:proofErr w:type="gramEnd"/>
-      <w:r>
-        <w:t xml:space="preserve">  %}</w:t>
+        <w:t>{%  endif  %}</w:t>
       </w:r>
     </w:p>
     <w:p>
@@ -1627,236 +1332,43 @@
     <w:p>
       <w:pPr>
         <w:jc w:val="both"/>
-      </w:pPr>
-      <w:r>
-        <w:tab/>
-      </w:r>
-      <w:r>
-        <w:t xml:space="preserve">As on Bid opening Last date &amp; Time </w:t>
-      </w:r>
-      <w:r>
-        <w:t>{{</w:t>
-      </w:r>
-      <w:proofErr w:type="spellStart"/>
-      <w:r>
-        <w:t>no_par_ven</w:t>
-      </w:r>
-      <w:proofErr w:type="spellEnd"/>
-      <w:r>
-        <w:t>}</w:t>
-      </w:r>
-      <w:proofErr w:type="gramStart"/>
-      <w:r>
-        <w:t>}</w:t>
-      </w:r>
-      <w:r>
-        <w:t>(</w:t>
-      </w:r>
-      <w:proofErr w:type="gramEnd"/>
-      <w:r>
-        <w:t>{{</w:t>
-      </w:r>
-      <w:proofErr w:type="spellStart"/>
-      <w:r>
-        <w:t>no_par_ven_words</w:t>
-      </w:r>
-      <w:proofErr w:type="spellEnd"/>
-      <w:r>
-        <w:t>}}</w:t>
-      </w:r>
-      <w:r>
-        <w:t xml:space="preserve">) </w:t>
-      </w:r>
-      <w:proofErr w:type="spellStart"/>
-      <w:r>
-        <w:t>Nos</w:t>
-      </w:r>
-      <w:proofErr w:type="spellEnd"/>
-      <w:r>
-        <w:t xml:space="preserve"> bids were received. </w:t>
-      </w:r>
-      <w:r>
-        <w:t xml:space="preserve">The Bids were opened on </w:t>
-      </w:r>
-      <w:r>
-        <w:t>{{</w:t>
-      </w:r>
-      <w:proofErr w:type="spellStart"/>
-      <w:r>
-        <w:t>bod_date</w:t>
-      </w:r>
-      <w:proofErr w:type="spellEnd"/>
-      <w:r>
-        <w:t>}}</w:t>
-      </w:r>
-      <w:r>
-        <w:t xml:space="preserve"> @16:00 </w:t>
-      </w:r>
-      <w:proofErr w:type="spellStart"/>
-      <w:r>
-        <w:t>Hrs</w:t>
-      </w:r>
-      <w:proofErr w:type="spellEnd"/>
-      <w:r>
-        <w:t xml:space="preserve"> by the Bid opening </w:t>
-      </w:r>
-      <w:r>
-        <w:t xml:space="preserve">committee. Following </w:t>
-      </w:r>
-      <w:r>
-        <w:t xml:space="preserve">parties submitted </w:t>
-      </w:r>
-      <w:r>
-        <w:t>bids on or before bid submission date &amp; time</w:t>
-      </w:r>
-      <w:r>
-        <w:t>:</w:t>
-      </w:r>
-    </w:p>
-    <w:p/>
-    <w:p/>
-    <w:p/>
-    <w:p>
-      <w:pPr>
-        <w:rPr>
-          <w:rFonts w:ascii="Tahoma" w:hAnsi="Tahoma" w:cs="Tahoma"/>
-          <w:sz w:val="20"/>
-          <w:szCs w:val="20"/>
-        </w:rPr>
-      </w:pPr>
-      <w:r>
-        <w:rPr>
-          <w:rFonts w:ascii="Tahoma" w:hAnsi="Tahoma" w:cs="Tahoma"/>
-          <w:sz w:val="20"/>
-          <w:szCs w:val="20"/>
-        </w:rPr>
-        <w:lastRenderedPageBreak/>
-        <w:t xml:space="preserve">{% for </w:t>
-      </w:r>
-      <w:r>
-        <w:rPr>
-          <w:rFonts w:ascii="Tahoma" w:hAnsi="Tahoma" w:cs="Tahoma"/>
-          <w:sz w:val="20"/>
-          <w:szCs w:val="20"/>
-        </w:rPr>
-        <w:t xml:space="preserve">vendor in </w:t>
-      </w:r>
-      <w:proofErr w:type="spellStart"/>
-      <w:r>
-        <w:rPr>
-          <w:rFonts w:ascii="Tahoma" w:hAnsi="Tahoma" w:cs="Tahoma"/>
-          <w:sz w:val="20"/>
-          <w:szCs w:val="20"/>
-        </w:rPr>
-        <w:t>submitted_</w:t>
-      </w:r>
-      <w:r>
-        <w:rPr>
-          <w:rFonts w:ascii="Tahoma" w:hAnsi="Tahoma" w:cs="Tahoma"/>
-          <w:sz w:val="20"/>
-          <w:szCs w:val="20"/>
-        </w:rPr>
-        <w:t>vendors</w:t>
-      </w:r>
-      <w:proofErr w:type="spellEnd"/>
-      <w:r>
-        <w:rPr>
-          <w:rFonts w:ascii="Tahoma" w:hAnsi="Tahoma" w:cs="Tahoma"/>
-          <w:sz w:val="20"/>
-          <w:szCs w:val="20"/>
-        </w:rPr>
-        <w:t xml:space="preserve"> %}</w:t>
-      </w:r>
-    </w:p>
-    <w:p>
-      <w:pPr>
-        <w:numPr>
-          <w:ilvl w:val="0"/>
-          <w:numId w:val="12"/>
-        </w:numPr>
-        <w:rPr>
-          <w:rFonts w:ascii="Tahoma" w:hAnsi="Tahoma" w:cs="Tahoma"/>
-          <w:sz w:val="20"/>
-          <w:szCs w:val="20"/>
-        </w:rPr>
-      </w:pPr>
-      <w:r>
-        <w:rPr>
-          <w:rFonts w:ascii="Tahoma" w:hAnsi="Tahoma" w:cs="Tahoma"/>
-          <w:sz w:val="20"/>
-          <w:szCs w:val="20"/>
-        </w:rPr>
-        <w:t>M/s  {{vendor.name}}</w:t>
-      </w:r>
-    </w:p>
-    <w:p>
-      <w:pPr>
-        <w:rPr>
-          <w:rFonts w:ascii="Tahoma" w:hAnsi="Tahoma" w:cs="Tahoma"/>
-          <w:sz w:val="20"/>
-          <w:szCs w:val="20"/>
-        </w:rPr>
-      </w:pPr>
-      <w:r>
-        <w:rPr>
-          <w:rFonts w:ascii="Tahoma" w:hAnsi="Tahoma" w:cs="Tahoma"/>
-          <w:sz w:val="20"/>
-          <w:szCs w:val="20"/>
-        </w:rPr>
-        <w:t xml:space="preserve">{% </w:t>
-      </w:r>
-      <w:proofErr w:type="spellStart"/>
-      <w:r>
-        <w:rPr>
-          <w:rFonts w:ascii="Tahoma" w:hAnsi="Tahoma" w:cs="Tahoma"/>
-          <w:sz w:val="20"/>
-          <w:szCs w:val="20"/>
-        </w:rPr>
-        <w:t>end</w:t>
-      </w:r>
-      <w:r>
-        <w:rPr>
-          <w:rFonts w:ascii="Tahoma" w:hAnsi="Tahoma" w:cs="Tahoma"/>
-          <w:sz w:val="20"/>
-          <w:szCs w:val="20"/>
-        </w:rPr>
-        <w:t>for</w:t>
-      </w:r>
-      <w:proofErr w:type="spellEnd"/>
-      <w:r>
-        <w:rPr>
-          <w:rFonts w:ascii="Tahoma" w:hAnsi="Tahoma" w:cs="Tahoma"/>
-          <w:sz w:val="20"/>
-          <w:szCs w:val="20"/>
-        </w:rPr>
-        <w:t xml:space="preserve"> %</w:t>
-      </w:r>
-      <w:r>
-        <w:rPr>
-          <w:rFonts w:ascii="Tahoma" w:hAnsi="Tahoma" w:cs="Tahoma"/>
-          <w:sz w:val="20"/>
-          <w:szCs w:val="20"/>
-        </w:rPr>
-        <w:t>}</w:t>
-      </w:r>
-    </w:p>
-    <w:p>
-      <w:pPr>
         <w:rPr>
           <w:sz w:val="22"/>
           <w:szCs w:val="22"/>
         </w:rPr>
       </w:pPr>
-    </w:p>
-    <w:p>
-      <w:pPr>
-        <w:jc w:val="both"/>
-      </w:pPr>
-    </w:p>
-    <w:p>
-      <w:pPr>
-        <w:jc w:val="both"/>
-      </w:pPr>
+      <w:r>
+        <w:tab/>
+      </w:r>
+      <w:r>
+        <w:t xml:space="preserve">As on Bid opening Last date &amp; Time </w:t>
+      </w:r>
+      <w:r>
+        <w:t>{{no_par_ven}}</w:t>
+      </w:r>
+      <w:r>
+        <w:t>(</w:t>
+      </w:r>
+      <w:r>
+        <w:t>{{no_par_ven_words}}</w:t>
+      </w:r>
+      <w:r>
+        <w:t xml:space="preserve">) Nos bids were received. </w:t>
+      </w:r>
+      <w:r>
+        <w:t xml:space="preserve">The Bids were opened on </w:t>
+      </w:r>
+      <w:r>
+        <w:t>{{bod_date}}</w:t>
+      </w:r>
+      <w:r>
+        <w:t xml:space="preserve"> @16:00 Hrs by the Bid opening </w:t>
+      </w:r>
+      <w:r>
+        <w:t>committee.</w:t>
+      </w:r>
+      <w:bookmarkStart w:id="0" w:name="_GoBack"/>
+      <w:bookmarkEnd w:id="0"/>
       <w:r>
         <w:t xml:space="preserve">Tender evaluation committee evaluated the Bids. Following are the status of the Bids received.    </w:t>
       </w:r>
@@ -1900,25 +1412,16 @@
               <w:spacing w:before="120" w:after="120" w:line="288" w:lineRule="auto"/>
               <w:jc w:val="both"/>
             </w:pPr>
-            <w:proofErr w:type="spellStart"/>
             <w:r>
+              <w:lastRenderedPageBreak/>
               <w:t>Sl</w:t>
             </w:r>
             <w:r>
               <w:t>No</w:t>
             </w:r>
-            <w:proofErr w:type="spellEnd"/>
             <w:r>
               <w:tab/>
-              <w:t xml:space="preserve"> </w:t>
-            </w:r>
-            <w:proofErr w:type="spellStart"/>
-            <w:r>
-              <w:t>Sl.No</w:t>
-            </w:r>
-            <w:proofErr w:type="spellEnd"/>
-            <w:r>
-              <w:t>.</w:t>
+              <w:t xml:space="preserve"> Sl.No.</w:t>
             </w:r>
           </w:p>
         </w:tc>
@@ -2007,21 +1510,8 @@
             <w:r>
               <w:t xml:space="preserve"> {%</w:t>
             </w:r>
-            <w:proofErr w:type="spellStart"/>
             <w:r>
-              <w:t>tr</w:t>
-            </w:r>
-            <w:proofErr w:type="spellEnd"/>
-            <w:r>
-              <w:t xml:space="preserve"> for vendor in </w:t>
-            </w:r>
-            <w:proofErr w:type="spellStart"/>
-            <w:r>
-              <w:t>submitted_vendors</w:t>
-            </w:r>
-            <w:proofErr w:type="spellEnd"/>
-            <w:r>
-              <w:t>%}</w:t>
+              <w:t>tr for vendor in submitted_vendors%}</w:t>
             </w:r>
           </w:p>
         </w:tc>
@@ -2067,21 +1557,8 @@
             <w:pPr>
               <w:jc w:val="center"/>
             </w:pPr>
-            <w:proofErr w:type="spellStart"/>
             <w:r>
-              <w:t>Rs</w:t>
-            </w:r>
-            <w:proofErr w:type="spellEnd"/>
-            <w:r>
-              <w:t>.{{</w:t>
-            </w:r>
-            <w:proofErr w:type="spellStart"/>
-            <w:r>
-              <w:t>vendor.quoteamnt</w:t>
-            </w:r>
-            <w:proofErr w:type="spellEnd"/>
-            <w:r>
-              <w:t>}}/-</w:t>
+              <w:t>Rs.{{vendor.quoteamnt}}/-</w:t>
             </w:r>
           </w:p>
         </w:tc>
@@ -2095,15 +1572,7 @@
               <w:jc w:val="center"/>
             </w:pPr>
             <w:r>
-              <w:t>{{</w:t>
-            </w:r>
-            <w:proofErr w:type="spellStart"/>
-            <w:r>
-              <w:t>vendor.status</w:t>
-            </w:r>
-            <w:proofErr w:type="spellEnd"/>
-            <w:r>
-              <w:t>}}</w:t>
+              <w:t>{{vendor.status}}</w:t>
             </w:r>
           </w:p>
         </w:tc>
@@ -2116,15 +1585,7 @@
               <w:jc w:val="center"/>
             </w:pPr>
             <w:r>
-              <w:t>{{</w:t>
-            </w:r>
-            <w:proofErr w:type="spellStart"/>
-            <w:r>
-              <w:t>vendor.remarks</w:t>
-            </w:r>
-            <w:proofErr w:type="spellEnd"/>
-            <w:r>
-              <w:t>}}</w:t>
+              <w:t>{{vendor.remarks}}</w:t>
             </w:r>
           </w:p>
         </w:tc>
@@ -2141,25 +1602,10 @@
           </w:tcPr>
           <w:p>
             <w:r>
-              <w:t xml:space="preserve"> {%</w:t>
+              <w:t xml:space="preserve"> {%tr </w:t>
             </w:r>
-            <w:proofErr w:type="spellStart"/>
             <w:r>
-              <w:t>tr</w:t>
-            </w:r>
-            <w:proofErr w:type="spellEnd"/>
-            <w:r>
-              <w:t xml:space="preserve"> </w:t>
-            </w:r>
-            <w:bookmarkStart w:id="0" w:name="_GoBack"/>
-            <w:bookmarkEnd w:id="0"/>
-            <w:proofErr w:type="spellStart"/>
-            <w:r>
-              <w:t>endfor</w:t>
-            </w:r>
-            <w:proofErr w:type="spellEnd"/>
-            <w:r>
-              <w:t>%}</w:t>
+              <w:t>endfor%}</w:t>
             </w:r>
           </w:p>
         </w:tc>
@@ -2208,97 +1654,222 @@
       <w:r>
         <w:t xml:space="preserve">who has quoted </w:t>
       </w:r>
-      <w:proofErr w:type="spellStart"/>
-      <w:r>
-        <w:t>Rs</w:t>
-      </w:r>
-      <w:proofErr w:type="spellEnd"/>
-      <w:proofErr w:type="gramStart"/>
+      <w:r>
+        <w:t>Rs.</w:t>
+      </w:r>
+      <w:r>
+        <w:t>{{l1_amount}}</w:t>
+      </w:r>
+      <w:r>
+        <w:t xml:space="preserve">/- </w:t>
+      </w:r>
+      <w:r>
+        <w:t>(Inclusive of  GST)</w:t>
+      </w:r>
+      <w:r>
+        <w:t xml:space="preserve"> </w:t>
+      </w:r>
+      <w:r>
+        <w:t>is the L1 party. Th</w:t>
+      </w:r>
+      <w:r>
+        <w:t xml:space="preserve">e rate offered by the party is </w:t>
+      </w:r>
+      <w:r>
+        <w:t>{{l1_est_percent}}</w:t>
+      </w:r>
+      <w:r>
+        <w:t xml:space="preserve"> % </w:t>
+      </w:r>
+      <w:r>
+        <w:t>{{l1_est_diff}}</w:t>
+      </w:r>
+      <w:r>
+        <w:t xml:space="preserve"> than t</w:t>
+      </w:r>
+      <w:r>
+        <w:t xml:space="preserve">he approved cost estimate of Rs </w:t>
+      </w:r>
+      <w:r>
+        <w:t>{{estCost}}</w:t>
+      </w:r>
+      <w:r>
+        <w:t>/-</w:t>
+      </w:r>
+      <w:r>
+        <w:t xml:space="preserve"> </w:t>
+      </w:r>
+      <w:r>
+        <w:t>(</w:t>
+      </w:r>
+      <w:r>
+        <w:t>{{gstIncl}}</w:t>
+      </w:r>
+      <w:r>
+        <w:t>)</w:t>
+      </w:r>
+      <w:r>
+        <w:t xml:space="preserve">. </w:t>
+      </w:r>
+    </w:p>
+    <w:p>
+      <w:pPr>
+        <w:ind w:left="720"/>
+        <w:jc w:val="both"/>
+      </w:pPr>
+    </w:p>
+    <w:p>
+      <w:pPr>
+        <w:jc w:val="both"/>
+      </w:pPr>
+      <w:r>
+        <w:t xml:space="preserve">    </w:t>
+      </w:r>
+      <w:r>
+        <w:t xml:space="preserve"> </w:t>
+      </w:r>
+      <w:r>
+        <w:t xml:space="preserve">In view of the above, the committee proposes to </w:t>
+      </w:r>
+      <w:r>
+        <w:t>place Letter of Award</w:t>
+      </w:r>
+      <w:r>
+        <w:t xml:space="preserve"> on </w:t>
+      </w:r>
+      <w:r>
+        <w:rPr>
+          <w:b/>
+        </w:rPr>
+        <w:t xml:space="preserve">M/s </w:t>
+      </w:r>
+      <w:r>
+        <w:rPr>
+          <w:b/>
+          <w:bCs/>
+        </w:rPr>
+        <w:t xml:space="preserve"> </w:t>
+      </w:r>
+      <w:r>
+        <w:rPr>
+          <w:b/>
+          <w:bCs/>
+        </w:rPr>
+        <w:t>{{l1_vendor}}</w:t>
+      </w:r>
+      <w:r>
+        <w:rPr>
+          <w:b/>
+          <w:bCs/>
+        </w:rPr>
+        <w:t xml:space="preserve"> </w:t>
+      </w:r>
+      <w:r>
+        <w:t xml:space="preserve">for </w:t>
+      </w:r>
+      <w:r>
+        <w:rPr>
+          <w:rFonts w:cs="Calibri"/>
+        </w:rPr>
+        <w:t>{{subject}}</w:t>
+      </w:r>
+      <w:r>
+        <w:rPr>
+          <w:rFonts w:cs="Calibri"/>
+          <w:b/>
+        </w:rPr>
+        <w:t xml:space="preserve"> </w:t>
+      </w:r>
+      <w:r>
+        <w:t xml:space="preserve">as per BOQ, General </w:t>
+      </w:r>
+      <w:r>
+        <w:t>T</w:t>
+      </w:r>
+      <w:r>
+        <w:t>erms &amp; Conditions</w:t>
+      </w:r>
+      <w:r>
+        <w:t xml:space="preserve"> {{special_cond_stmt}}</w:t>
+      </w:r>
+      <w:r>
+        <w:rPr>
+          <w:b/>
+        </w:rPr>
+        <w:t xml:space="preserve"> </w:t>
+      </w:r>
+      <w:r>
+        <w:t>with total contract value of</w:t>
+      </w:r>
+      <w:r>
+        <w:rPr>
+          <w:b/>
+        </w:rPr>
+        <w:t xml:space="preserve"> </w:t>
+      </w:r>
+      <w:r>
+        <w:rPr>
+          <w:b/>
+        </w:rPr>
+        <w:t>Rs.</w:t>
+      </w:r>
+      <w:r>
+        <w:rPr>
+          <w:b/>
+        </w:rPr>
+        <w:t>{{</w:t>
+      </w:r>
+      <w:r>
+        <w:t xml:space="preserve"> </w:t>
+      </w:r>
+      <w:r>
+        <w:rPr>
+          <w:b/>
+        </w:rPr>
+        <w:t xml:space="preserve">l1_amount </w:t>
+      </w:r>
+      <w:r>
+        <w:rPr>
+          <w:b/>
+        </w:rPr>
+        <w:t>}}</w:t>
+      </w:r>
+      <w:r>
+        <w:rPr>
+          <w:b/>
+        </w:rPr>
+        <w:t>/- (</w:t>
+      </w:r>
+      <w:r>
+        <w:rPr>
+          <w:b/>
+        </w:rPr>
+        <w:t xml:space="preserve">One </w:t>
+      </w:r>
+      <w:r>
+        <w:rPr>
+          <w:b/>
+        </w:rPr>
+        <w:t>{{l1_amount_words}}</w:t>
+      </w:r>
+      <w:r>
+        <w:rPr>
+          <w:b/>
+        </w:rPr>
+        <w:t xml:space="preserve"> Only</w:t>
+      </w:r>
+      <w:r>
+        <w:rPr>
+          <w:b/>
+        </w:rPr>
+        <w:t>)</w:t>
+      </w:r>
+      <w:r>
+        <w:t xml:space="preserve"> {{l1_gstIncl}}</w:t>
+      </w:r>
       <w:r>
         <w:t>.</w:t>
       </w:r>
-      <w:r>
-        <w:t>{</w:t>
-      </w:r>
-      <w:proofErr w:type="gramEnd"/>
-      <w:r>
-        <w:t>{l1_amount}}</w:t>
-      </w:r>
-      <w:r>
-        <w:t xml:space="preserve">/- </w:t>
-      </w:r>
-      <w:r>
-        <w:t>(Inclusive of  GST)</w:t>
-      </w:r>
-      <w:r>
-        <w:t xml:space="preserve"> </w:t>
-      </w:r>
-      <w:r>
-        <w:t>is the L1 party. Th</w:t>
-      </w:r>
-      <w:r>
-        <w:t xml:space="preserve">e rate offered by the party is </w:t>
-      </w:r>
-      <w:r>
-        <w:t>{{l1_est_percent}}</w:t>
-      </w:r>
-      <w:r>
-        <w:t xml:space="preserve"> % </w:t>
-      </w:r>
-      <w:r>
-        <w:t>{{l1_est_diff}}</w:t>
-      </w:r>
-      <w:r>
-        <w:t xml:space="preserve"> than t</w:t>
-      </w:r>
-      <w:r>
-        <w:t xml:space="preserve">he approved cost estimate of </w:t>
-      </w:r>
-      <w:proofErr w:type="spellStart"/>
-      <w:r>
-        <w:t>Rs</w:t>
-      </w:r>
-      <w:proofErr w:type="spellEnd"/>
-      <w:r>
-        <w:t xml:space="preserve"> </w:t>
-      </w:r>
-      <w:r>
-        <w:t>{{</w:t>
-      </w:r>
-      <w:proofErr w:type="spellStart"/>
-      <w:r>
-        <w:t>estCost</w:t>
-      </w:r>
-      <w:proofErr w:type="spellEnd"/>
-      <w:r>
-        <w:t>}}</w:t>
-      </w:r>
-      <w:r>
-        <w:t>/-</w:t>
-      </w:r>
-      <w:r>
-        <w:t xml:space="preserve"> </w:t>
-      </w:r>
-      <w:r>
-        <w:t>(</w:t>
-      </w:r>
-      <w:r>
-        <w:t>{{</w:t>
-      </w:r>
-      <w:proofErr w:type="spellStart"/>
-      <w:r>
-        <w:t>gstIncl</w:t>
-      </w:r>
-      <w:proofErr w:type="spellEnd"/>
-      <w:r>
-        <w:t>}}</w:t>
-      </w:r>
-      <w:r>
-        <w:t>)</w:t>
-      </w:r>
-      <w:r>
-        <w:t xml:space="preserve">. </w:t>
-      </w:r>
     </w:p>
     <w:p>
       <w:pPr>
@@ -2311,185 +1882,8 @@
         <w:jc w:val="both"/>
       </w:pPr>
       <w:r>
-        <w:t xml:space="preserve">    </w:t>
-      </w:r>
-      <w:r>
-        <w:t xml:space="preserve"> </w:t>
-      </w:r>
-      <w:r>
-        <w:t xml:space="preserve">In view of the above, the committee proposes to </w:t>
-      </w:r>
-      <w:r>
-        <w:t>place Letter of Award</w:t>
-      </w:r>
-      <w:r>
-        <w:t xml:space="preserve"> on </w:t>
-      </w:r>
-      <w:r>
-        <w:rPr>
-          <w:b/>
-        </w:rPr>
-        <w:t xml:space="preserve">M/s </w:t>
-      </w:r>
-      <w:r>
-        <w:rPr>
-          <w:b/>
-          <w:bCs/>
-        </w:rPr>
-        <w:t xml:space="preserve"> </w:t>
-      </w:r>
-      <w:r>
-        <w:rPr>
-          <w:b/>
-          <w:bCs/>
-        </w:rPr>
-        <w:t>{{l1_vendor}}</w:t>
-      </w:r>
-      <w:r>
-        <w:rPr>
-          <w:b/>
-          <w:bCs/>
-        </w:rPr>
-        <w:t xml:space="preserve"> </w:t>
-      </w:r>
-      <w:r>
-        <w:t xml:space="preserve">for </w:t>
-      </w:r>
-      <w:r>
-        <w:rPr>
-          <w:rFonts w:cs="Calibri"/>
-        </w:rPr>
-        <w:t>{{subject}}</w:t>
-      </w:r>
-      <w:r>
-        <w:rPr>
-          <w:rFonts w:cs="Calibri"/>
-          <w:b/>
-        </w:rPr>
-        <w:t xml:space="preserve"> </w:t>
-      </w:r>
-      <w:r>
-        <w:t xml:space="preserve">as per BOQ, General </w:t>
-      </w:r>
-      <w:r>
-        <w:t>T</w:t>
-      </w:r>
-      <w:r>
-        <w:t>erms &amp; Conditions</w:t>
-      </w:r>
-      <w:r>
-        <w:t xml:space="preserve"> {{</w:t>
-      </w:r>
-      <w:proofErr w:type="spellStart"/>
-      <w:r>
-        <w:t>special_cond_stmt</w:t>
-      </w:r>
-      <w:proofErr w:type="spellEnd"/>
-      <w:r>
-        <w:t>}}</w:t>
-      </w:r>
-      <w:r>
-        <w:rPr>
-          <w:b/>
-        </w:rPr>
-        <w:t xml:space="preserve"> </w:t>
-      </w:r>
-      <w:r>
-        <w:t>with total contract value of</w:t>
-      </w:r>
-      <w:r>
-        <w:rPr>
-          <w:b/>
-        </w:rPr>
-        <w:t xml:space="preserve"> </w:t>
-      </w:r>
-      <w:proofErr w:type="spellStart"/>
-      <w:r>
-        <w:rPr>
-          <w:b/>
-        </w:rPr>
-        <w:t>Rs</w:t>
-      </w:r>
-      <w:proofErr w:type="spellEnd"/>
-      <w:r>
-        <w:rPr>
-          <w:b/>
-        </w:rPr>
-        <w:t>.</w:t>
-      </w:r>
-      <w:r>
-        <w:rPr>
-          <w:b/>
-        </w:rPr>
-        <w:t>{{</w:t>
-      </w:r>
-      <w:r>
-        <w:t xml:space="preserve"> </w:t>
-      </w:r>
-      <w:r>
-        <w:rPr>
-          <w:b/>
-        </w:rPr>
-        <w:t xml:space="preserve">l1_amount </w:t>
-      </w:r>
-      <w:r>
-        <w:rPr>
-          <w:b/>
-        </w:rPr>
-        <w:t>}}</w:t>
-      </w:r>
-      <w:r>
-        <w:rPr>
-          <w:b/>
-        </w:rPr>
-        <w:t>/- (</w:t>
-      </w:r>
-      <w:r>
-        <w:rPr>
-          <w:b/>
-        </w:rPr>
-        <w:t xml:space="preserve">One </w:t>
-      </w:r>
-      <w:r>
-        <w:rPr>
-          <w:b/>
-        </w:rPr>
-        <w:t>{{l1_amount_words}}</w:t>
-      </w:r>
-      <w:r>
-        <w:rPr>
-          <w:b/>
-        </w:rPr>
-        <w:t xml:space="preserve"> Only</w:t>
-      </w:r>
-      <w:r>
-        <w:rPr>
-          <w:b/>
-        </w:rPr>
-        <w:t>)</w:t>
-      </w:r>
-      <w:r>
-        <w:t xml:space="preserve"> {{l1_gstIncl}}</w:t>
-      </w:r>
-      <w:r>
-        <w:t>.</w:t>
-      </w:r>
-    </w:p>
-    <w:p>
-      <w:pPr>
-        <w:ind w:left="720"/>
-        <w:jc w:val="both"/>
-      </w:pPr>
-    </w:p>
-    <w:p>
-      <w:pPr>
-        <w:jc w:val="both"/>
-      </w:pPr>
-      <w:proofErr w:type="gramStart"/>
-      <w:r>
         <w:t>Submitted for the kind approval of competent Authority.</w:t>
       </w:r>
-      <w:proofErr w:type="gramEnd"/>
     </w:p>
     <w:p>
       <w:pPr>
@@ -2584,15 +1978,7 @@
               <w:jc w:val="both"/>
             </w:pPr>
             <w:r>
-              <w:t>{{</w:t>
-            </w:r>
-            <w:proofErr w:type="spellStart"/>
-            <w:r>
-              <w:t>indent_tec_mem.desg</w:t>
-            </w:r>
-            <w:proofErr w:type="spellEnd"/>
-            <w:r>
-              <w:t>}}</w:t>
+              <w:t>{{indent_tec_mem.desg}}</w:t>
             </w:r>
           </w:p>
           <w:p>
@@ -2603,15 +1989,7 @@
               <w:t>(</w:t>
             </w:r>
             <w:r>
-              <w:t>{{</w:t>
-            </w:r>
-            <w:proofErr w:type="spellStart"/>
-            <w:r>
-              <w:t>indent_dept</w:t>
-            </w:r>
-            <w:proofErr w:type="spellEnd"/>
-            <w:r>
-              <w:t>}}</w:t>
+              <w:t>{{indent_dept}}</w:t>
             </w:r>
             <w:r>
               <w:t>)</w:t>
@@ -2641,15 +2019,7 @@
               </w:rPr>
             </w:pPr>
             <w:r>
-              <w:t>{{</w:t>
-            </w:r>
-            <w:proofErr w:type="spellStart"/>
-            <w:r>
-              <w:t>cnm_bod_mem.desg</w:t>
-            </w:r>
-            <w:proofErr w:type="spellEnd"/>
-            <w:r>
-              <w:t>}}(C&amp;M)</w:t>
+              <w:t>{{cnm_bod_mem.desg}}(C&amp;M)</w:t>
             </w:r>
           </w:p>
         </w:tc>
@@ -2667,15 +2037,7 @@
               </w:rPr>
             </w:pPr>
             <w:r>
-              <w:t>{{</w:t>
-            </w:r>
-            <w:proofErr w:type="spellStart"/>
-            <w:r>
-              <w:t>fna_tec_mem.desg</w:t>
-            </w:r>
-            <w:proofErr w:type="spellEnd"/>
-            <w:r>
-              <w:t>}}</w:t>
+              <w:t>{{fna_tec_mem.desg}}</w:t>
             </w:r>
             <w:r>
               <w:t>(F&amp;A)</w:t>
@@ -2710,27 +2072,82 @@
           <w:u w:val="single"/>
         </w:rPr>
       </w:pPr>
-      <w:proofErr w:type="spellStart"/>
       <w:r>
         <w:rPr>
           <w:b/>
           <w:u w:val="single"/>
         </w:rPr>
-        <w:t>Sr</w:t>
-      </w:r>
-      <w:proofErr w:type="spellEnd"/>
+        <w:t xml:space="preserve">Sr </w:t>
+      </w:r>
       <w:r>
         <w:rPr>
           <w:b/>
           <w:u w:val="single"/>
         </w:rPr>
-        <w:t xml:space="preserve"> </w:t>
+        <w:t>GM (</w:t>
       </w:r>
       <w:r>
         <w:rPr>
           <w:b/>
           <w:u w:val="single"/>
         </w:rPr>
+        <w:t>C&amp;M</w:t>
+      </w:r>
+      <w:r>
+        <w:rPr>
+          <w:b/>
+          <w:u w:val="single"/>
+        </w:rPr>
+        <w:t>)</w:t>
+      </w:r>
+      <w:r>
+        <w:rPr>
+          <w:b/>
+          <w:u w:val="single"/>
+        </w:rPr>
+        <w:t xml:space="preserve"> :</w:t>
+      </w:r>
+    </w:p>
+    <w:p>
+      <w:pPr>
+        <w:jc w:val="both"/>
+        <w:rPr>
+          <w:b/>
+          <w:u w:val="single"/>
+        </w:rPr>
+      </w:pPr>
+    </w:p>
+    <w:p>
+      <w:pPr>
+        <w:jc w:val="both"/>
+        <w:rPr>
+          <w:b/>
+          <w:u w:val="single"/>
+        </w:rPr>
+      </w:pPr>
+    </w:p>
+    <w:p>
+      <w:pPr>
+        <w:jc w:val="both"/>
+        <w:rPr>
+          <w:b/>
+          <w:u w:val="single"/>
+        </w:rPr>
+      </w:pPr>
+    </w:p>
+    <w:p>
+      <w:pPr>
+        <w:jc w:val="both"/>
+        <w:rPr>
+          <w:b/>
+          <w:u w:val="single"/>
+        </w:rPr>
+      </w:pPr>
+      <w:r>
+        <w:rPr>
+          <w:b/>
+          <w:u w:val="single"/>
+        </w:rPr>
         <w:t>GM (</w:t>
       </w:r>
       <w:r>
@@ -2738,24 +2155,24 @@
           <w:b/>
           <w:u w:val="single"/>
         </w:rPr>
-        <w:t>C&amp;M</w:t>
-      </w:r>
-      <w:proofErr w:type="gramStart"/>
+        <w:t>SL-2)</w:t>
+      </w:r>
       <w:r>
         <w:rPr>
           <w:b/>
           <w:u w:val="single"/>
         </w:rPr>
-        <w:t>)</w:t>
-      </w:r>
-      <w:r>
+        <w:t xml:space="preserve"> :</w:t>
+      </w:r>
+    </w:p>
+    <w:p>
+      <w:pPr>
+        <w:jc w:val="both"/>
         <w:rPr>
           <w:b/>
           <w:u w:val="single"/>
         </w:rPr>
-        <w:t xml:space="preserve"> :</w:t>
-      </w:r>
-      <w:proofErr w:type="gramEnd"/>
+      </w:pPr>
     </w:p>
     <w:p>
       <w:pPr>
@@ -2783,45 +2200,47 @@
           <w:u w:val="single"/>
         </w:rPr>
       </w:pPr>
-    </w:p>
-    <w:p>
-      <w:pPr>
-        <w:jc w:val="both"/>
+      <w:r>
         <w:rPr>
           <w:b/>
           <w:u w:val="single"/>
         </w:rPr>
-      </w:pPr>
+        <w:t>DGM</w:t>
+      </w:r>
       <w:r>
         <w:rPr>
           <w:b/>
           <w:u w:val="single"/>
         </w:rPr>
-        <w:t>GM (</w:t>
-      </w:r>
-      <w:r>
+        <w:t xml:space="preserve"> (F&amp;A) :</w:t>
+      </w:r>
+    </w:p>
+    <w:p>
+      <w:pPr>
+        <w:jc w:val="both"/>
         <w:rPr>
           <w:b/>
           <w:u w:val="single"/>
         </w:rPr>
-        <w:t>SL-2</w:t>
-      </w:r>
-      <w:proofErr w:type="gramStart"/>
-      <w:r>
+      </w:pPr>
+    </w:p>
+    <w:p>
+      <w:pPr>
+        <w:jc w:val="both"/>
         <w:rPr>
           <w:b/>
           <w:u w:val="single"/>
         </w:rPr>
-        <w:t>)</w:t>
-      </w:r>
-      <w:r>
+      </w:pPr>
+    </w:p>
+    <w:p>
+      <w:pPr>
+        <w:jc w:val="both"/>
         <w:rPr>
           <w:b/>
           <w:u w:val="single"/>
         </w:rPr>
-        <w:t xml:space="preserve"> :</w:t>
-      </w:r>
-      <w:proofErr w:type="gramEnd"/>
+      </w:pPr>
     </w:p>
     <w:p>
       <w:pPr>
@@ -2831,97 +2250,12 @@
           <w:u w:val="single"/>
         </w:rPr>
       </w:pPr>
-    </w:p>
-    <w:p>
-      <w:pPr>
-        <w:jc w:val="both"/>
+      <w:r>
         <w:rPr>
           <w:b/>
           <w:u w:val="single"/>
         </w:rPr>
-      </w:pPr>
-    </w:p>
-    <w:p>
-      <w:pPr>
-        <w:jc w:val="both"/>
-        <w:rPr>
-          <w:b/>
-          <w:u w:val="single"/>
-        </w:rPr>
-      </w:pPr>
-    </w:p>
-    <w:p>
-      <w:pPr>
-        <w:jc w:val="both"/>
-        <w:rPr>
-          <w:b/>
-          <w:u w:val="single"/>
-        </w:rPr>
-      </w:pPr>
-      <w:r>
-        <w:rPr>
-          <w:b/>
-          <w:u w:val="single"/>
-        </w:rPr>
-        <w:t>DGM</w:t>
-      </w:r>
-      <w:r>
-        <w:rPr>
-          <w:b/>
-          <w:u w:val="single"/>
-        </w:rPr>
-        <w:t xml:space="preserve"> (F&amp;A</w:t>
-      </w:r>
-      <w:proofErr w:type="gramStart"/>
-      <w:r>
-        <w:rPr>
-          <w:b/>
-          <w:u w:val="single"/>
-        </w:rPr>
-        <w:t>) :</w:t>
-      </w:r>
-      <w:proofErr w:type="gramEnd"/>
-    </w:p>
-    <w:p>
-      <w:pPr>
-        <w:jc w:val="both"/>
-        <w:rPr>
-          <w:b/>
-          <w:u w:val="single"/>
-        </w:rPr>
-      </w:pPr>
-    </w:p>
-    <w:p>
-      <w:pPr>
-        <w:jc w:val="both"/>
-        <w:rPr>
-          <w:b/>
-          <w:u w:val="single"/>
-        </w:rPr>
-      </w:pPr>
-    </w:p>
-    <w:p>
-      <w:pPr>
-        <w:jc w:val="both"/>
-        <w:rPr>
-          <w:b/>
-          <w:u w:val="single"/>
-        </w:rPr>
-      </w:pPr>
-    </w:p>
-    <w:p>
-      <w:pPr>
-        <w:jc w:val="both"/>
-        <w:rPr>
-          <w:b/>
-          <w:u w:val="single"/>
-        </w:rPr>
-      </w:pPr>
-      <w:r>
-        <w:rPr>
-          <w:b/>
-          <w:u w:val="single"/>
-        </w:rPr>
+        <w:lastRenderedPageBreak/>
         <w:t>Executive Director, SRLDC</w:t>
       </w:r>
       <w:r>
@@ -5225,7 +4559,7 @@
 </file>
 
 <file path=customXml/itemProps1.xml><?xml version="1.0" encoding="utf-8"?>
-<ds:datastoreItem xmlns:ds="http://schemas.openxmlformats.org/officeDocument/2006/customXml" ds:itemID="{43F6A285-E8B6-4FE2-AAE0-3798D72EFCFB}">
+<ds:datastoreItem xmlns:ds="http://schemas.openxmlformats.org/officeDocument/2006/customXml" ds:itemID="{E55831E5-0734-40BA-961C-A8CE256D1B30}">
   <ds:schemaRefs>
     <ds:schemaRef ds:uri="http://schemas.openxmlformats.org/officeDocument/2006/bibliography"/>
   </ds:schemaRefs>

</xml_diff>